<commit_message>
Student1 y Risk: Actualización de las entidades después del follow up
</commit_message>
<xml_diff>
--- a/reports/Student #1/03 Requirements - Student #1.docx
+++ b/reports/Student #1/03 Requirements - Student #1.docx
@@ -103,7 +103,6 @@
                 <w15:appearance w15:val="hidden"/>
                 <w:text/>
               </w:sdtPr>
-              <w:sdtEndPr/>
               <w:sdtContent>
                 <w:r>
                   <w:rPr>
@@ -193,7 +192,6 @@
                 <w15:appearance w15:val="hidden"/>
                 <w:text/>
               </w:sdtPr>
-              <w:sdtEndPr/>
               <w:sdtContent>
                 <w:r>
                   <w:rPr>
@@ -280,7 +278,6 @@
                 <w15:appearance w15:val="hidden"/>
                 <w:text/>
               </w:sdtPr>
-              <w:sdtEndPr/>
               <w:sdtContent>
                 <w:r>
                   <w:rPr>
@@ -341,7 +338,6 @@
                 <w15:appearance w15:val="hidden"/>
                 <w:text/>
               </w:sdtPr>
-              <w:sdtEndPr/>
               <w:sdtContent>
                 <w:r>
                   <w:rPr>
@@ -408,7 +404,6 @@
                 <w15:appearance w15:val="hidden"/>
                 <w:text/>
               </w:sdtPr>
-              <w:sdtEndPr/>
               <w:sdtContent>
                 <w:r>
                   <w:rPr>
@@ -485,7 +480,6 @@
                 <w15:appearance w15:val="hidden"/>
                 <w:text/>
               </w:sdtPr>
-              <w:sdtEndPr/>
               <w:sdtContent>
                 <w:r>
                   <w:rPr>
@@ -575,7 +569,6 @@
                 <w15:appearance w15:val="hidden"/>
                 <w:text/>
               </w:sdtPr>
-              <w:sdtEndPr/>
               <w:sdtContent>
                 <w:r>
                   <w:rPr>
@@ -855,7 +848,6 @@
           <w15:appearance w15:val="hidden"/>
           <w:text/>
         </w:sdtPr>
-        <w:sdtEndPr/>
         <w:sdtContent>
           <w:r>
             <w:rPr>
@@ -1216,13 +1208,24 @@
           <w15:appearance w15:val="hidden"/>
           <w:text/>
         </w:sdtPr>
-        <w:sdtEndPr/>
         <w:sdtContent>
           <w:r>
             <w:rPr>
               <w:rFonts w:asciiTheme="majorHAnsi" w:hAnsiTheme="majorHAnsi" w:cstheme="majorHAnsi"/>
             </w:rPr>
-            <w:t xml:space="preserve">    </w:t>
+            <w:t xml:space="preserve">  </w:t>
+          </w:r>
+          <w:r>
+            <w:rPr>
+              <w:rFonts w:asciiTheme="majorHAnsi" w:hAnsiTheme="majorHAnsi" w:cstheme="majorHAnsi"/>
+            </w:rPr>
+            <w:t>Completado</w:t>
+          </w:r>
+          <w:r>
+            <w:rPr>
+              <w:rFonts w:asciiTheme="majorHAnsi" w:hAnsiTheme="majorHAnsi" w:cstheme="majorHAnsi"/>
+            </w:rPr>
+            <w:t xml:space="preserve">  </w:t>
           </w:r>
         </w:sdtContent>
       </w:sdt>
@@ -1381,13 +1384,32 @@
           <w15:appearance w15:val="hidden"/>
           <w:text/>
         </w:sdtPr>
-        <w:sdtEndPr/>
         <w:sdtContent>
           <w:r>
             <w:rPr>
               <w:rFonts w:asciiTheme="majorHAnsi" w:hAnsiTheme="majorHAnsi" w:cstheme="majorHAnsi"/>
             </w:rPr>
-            <w:t xml:space="preserve">    </w:t>
+            <w:t xml:space="preserve">  </w:t>
+          </w:r>
+          <w:proofErr w:type="spellStart"/>
+          <w:r>
+            <w:rPr>
+              <w:rFonts w:asciiTheme="majorHAnsi" w:hAnsiTheme="majorHAnsi" w:cstheme="majorHAnsi"/>
+            </w:rPr>
+            <w:t>Completado</w:t>
+          </w:r>
+          <w:proofErr w:type="spellEnd"/>
+          <w:r>
+            <w:rPr>
+              <w:rFonts w:asciiTheme="majorHAnsi" w:hAnsiTheme="majorHAnsi" w:cstheme="majorHAnsi"/>
+            </w:rPr>
+            <w:t xml:space="preserve">  </w:t>
+          </w:r>
+          <w:r>
+            <w:rPr>
+              <w:rFonts w:asciiTheme="majorHAnsi" w:hAnsiTheme="majorHAnsi" w:cstheme="majorHAnsi"/>
+            </w:rPr>
+            <w:t xml:space="preserve">  </w:t>
           </w:r>
         </w:sdtContent>
       </w:sdt>
@@ -1532,13 +1554,32 @@
           <w15:appearance w15:val="hidden"/>
           <w:text/>
         </w:sdtPr>
-        <w:sdtEndPr/>
         <w:sdtContent>
           <w:r>
             <w:rPr>
               <w:rFonts w:asciiTheme="majorHAnsi" w:hAnsiTheme="majorHAnsi" w:cstheme="majorHAnsi"/>
             </w:rPr>
-            <w:t xml:space="preserve">    </w:t>
+            <w:t xml:space="preserve">   </w:t>
+          </w:r>
+          <w:proofErr w:type="spellStart"/>
+          <w:r>
+            <w:rPr>
+              <w:rFonts w:asciiTheme="majorHAnsi" w:hAnsiTheme="majorHAnsi" w:cstheme="majorHAnsi"/>
+            </w:rPr>
+            <w:t>Completado</w:t>
+          </w:r>
+          <w:proofErr w:type="spellEnd"/>
+          <w:r>
+            <w:rPr>
+              <w:rFonts w:asciiTheme="majorHAnsi" w:hAnsiTheme="majorHAnsi" w:cstheme="majorHAnsi"/>
+            </w:rPr>
+            <w:t xml:space="preserve">  </w:t>
+          </w:r>
+          <w:r>
+            <w:rPr>
+              <w:rFonts w:asciiTheme="majorHAnsi" w:hAnsiTheme="majorHAnsi" w:cstheme="majorHAnsi"/>
+            </w:rPr>
+            <w:t xml:space="preserve"> </w:t>
           </w:r>
         </w:sdtContent>
       </w:sdt>
@@ -1721,7 +1762,6 @@
         <w:sdtPr>
           <w:rPr>
             <w:rFonts w:asciiTheme="majorHAnsi" w:hAnsiTheme="majorHAnsi" w:cstheme="majorHAnsi"/>
-            <w:lang w:val="en-US"/>
           </w:rPr>
           <w:tag w:val="Verdict"/>
           <w:id w:val="684942382"/>
@@ -1731,14 +1771,12 @@
           <w15:appearance w15:val="hidden"/>
           <w:text/>
         </w:sdtPr>
-        <w:sdtEndPr/>
         <w:sdtContent>
           <w:r>
             <w:rPr>
               <w:rFonts w:asciiTheme="majorHAnsi" w:hAnsiTheme="majorHAnsi" w:cstheme="majorHAnsi"/>
-              <w:lang w:val="en-US"/>
             </w:rPr>
-            <w:t xml:space="preserve">    </w:t>
+            <w:t xml:space="preserve">   Completado   </w:t>
           </w:r>
         </w:sdtContent>
       </w:sdt>
@@ -2082,7 +2120,6 @@
           <w15:appearance w15:val="hidden"/>
           <w:text/>
         </w:sdtPr>
-        <w:sdtEndPr/>
         <w:sdtContent>
           <w:r>
             <w:rPr>
@@ -2317,7 +2354,6 @@
           <w15:appearance w15:val="hidden"/>
           <w:text/>
         </w:sdtPr>
-        <w:sdtEndPr/>
         <w:sdtContent>
           <w:r>
             <w:rPr>
@@ -2426,7 +2462,6 @@
           </w:placeholder>
           <w:text/>
         </w:sdtPr>
-        <w:sdtEndPr/>
         <w:sdtContent>
           <w:r>
             <w:rPr>
@@ -2685,7 +2720,6 @@
           <w15:appearance w15:val="hidden"/>
           <w:text/>
         </w:sdtPr>
-        <w:sdtEndPr/>
         <w:sdtContent>
           <w:r>
             <w:rPr>
@@ -2752,7 +2786,6 @@
           <w15:appearance w15:val="hidden"/>
           <w:text/>
         </w:sdtPr>
-        <w:sdtEndPr/>
         <w:sdtContent>
           <w:r>
             <w:rPr>
@@ -3246,7 +3279,6 @@
         <w:sdtPr>
           <w:rPr>
             <w:rFonts w:asciiTheme="majorHAnsi" w:hAnsiTheme="majorHAnsi" w:cstheme="majorHAnsi"/>
-            <w:lang w:val="en-US"/>
           </w:rPr>
           <w:tag w:val="Verdict"/>
           <w:id w:val="1351525316"/>
@@ -3256,14 +3288,12 @@
           <w15:appearance w15:val="hidden"/>
           <w:text/>
         </w:sdtPr>
-        <w:sdtEndPr/>
         <w:sdtContent>
           <w:r>
             <w:rPr>
               <w:rFonts w:asciiTheme="majorHAnsi" w:hAnsiTheme="majorHAnsi" w:cstheme="majorHAnsi"/>
-              <w:lang w:val="en-US"/>
             </w:rPr>
-            <w:t xml:space="preserve">    </w:t>
+            <w:t xml:space="preserve">  Completado    </w:t>
           </w:r>
         </w:sdtContent>
       </w:sdt>
@@ -3412,13 +3442,32 @@
           <w15:appearance w15:val="hidden"/>
           <w:text/>
         </w:sdtPr>
-        <w:sdtEndPr/>
         <w:sdtContent>
           <w:r>
             <w:rPr>
               <w:rFonts w:asciiTheme="majorHAnsi" w:hAnsiTheme="majorHAnsi" w:cstheme="majorHAnsi"/>
             </w:rPr>
-            <w:t xml:space="preserve">    </w:t>
+            <w:t xml:space="preserve">  </w:t>
+          </w:r>
+          <w:proofErr w:type="spellStart"/>
+          <w:r>
+            <w:rPr>
+              <w:rFonts w:asciiTheme="majorHAnsi" w:hAnsiTheme="majorHAnsi" w:cstheme="majorHAnsi"/>
+            </w:rPr>
+            <w:t>Completado</w:t>
+          </w:r>
+          <w:proofErr w:type="spellEnd"/>
+          <w:r>
+            <w:rPr>
+              <w:rFonts w:asciiTheme="majorHAnsi" w:hAnsiTheme="majorHAnsi" w:cstheme="majorHAnsi"/>
+            </w:rPr>
+            <w:t xml:space="preserve">  </w:t>
+          </w:r>
+          <w:r>
+            <w:rPr>
+              <w:rFonts w:asciiTheme="majorHAnsi" w:hAnsiTheme="majorHAnsi" w:cstheme="majorHAnsi"/>
+            </w:rPr>
+            <w:t xml:space="preserve">  </w:t>
           </w:r>
         </w:sdtContent>
       </w:sdt>
@@ -3465,13 +3514,32 @@
           <w15:appearance w15:val="hidden"/>
           <w:text/>
         </w:sdtPr>
-        <w:sdtEndPr/>
         <w:sdtContent>
           <w:r>
             <w:rPr>
               <w:rFonts w:asciiTheme="majorHAnsi" w:hAnsiTheme="majorHAnsi" w:cstheme="majorHAnsi"/>
             </w:rPr>
-            <w:t xml:space="preserve">    </w:t>
+            <w:t xml:space="preserve">  </w:t>
+          </w:r>
+          <w:proofErr w:type="spellStart"/>
+          <w:r>
+            <w:rPr>
+              <w:rFonts w:asciiTheme="majorHAnsi" w:hAnsiTheme="majorHAnsi" w:cstheme="majorHAnsi"/>
+            </w:rPr>
+            <w:t>Completado</w:t>
+          </w:r>
+          <w:proofErr w:type="spellEnd"/>
+          <w:r>
+            <w:rPr>
+              <w:rFonts w:asciiTheme="majorHAnsi" w:hAnsiTheme="majorHAnsi" w:cstheme="majorHAnsi"/>
+            </w:rPr>
+            <w:t xml:space="preserve">  </w:t>
+          </w:r>
+          <w:r>
+            <w:rPr>
+              <w:rFonts w:asciiTheme="majorHAnsi" w:hAnsiTheme="majorHAnsi" w:cstheme="majorHAnsi"/>
+            </w:rPr>
+            <w:t xml:space="preserve">  </w:t>
           </w:r>
         </w:sdtContent>
       </w:sdt>
@@ -3510,7 +3578,6 @@
         <w:sdtPr>
           <w:rPr>
             <w:rFonts w:asciiTheme="majorHAnsi" w:hAnsiTheme="majorHAnsi" w:cstheme="majorHAnsi"/>
-            <w:lang w:val="en-US"/>
           </w:rPr>
           <w:tag w:val="Verdict"/>
           <w:id w:val="1065380169"/>
@@ -3520,14 +3587,12 @@
           <w15:appearance w15:val="hidden"/>
           <w:text/>
         </w:sdtPr>
-        <w:sdtEndPr/>
         <w:sdtContent>
           <w:r>
             <w:rPr>
               <w:rFonts w:asciiTheme="majorHAnsi" w:hAnsiTheme="majorHAnsi" w:cstheme="majorHAnsi"/>
-              <w:lang w:val="en-US"/>
             </w:rPr>
-            <w:t xml:space="preserve">    </w:t>
+            <w:t xml:space="preserve">  Completado    </w:t>
           </w:r>
         </w:sdtContent>
       </w:sdt>
@@ -3672,7 +3737,6 @@
           <w15:appearance w15:val="hidden"/>
           <w:text/>
         </w:sdtPr>
-        <w:sdtEndPr/>
         <w:sdtContent>
           <w:r>
             <w:rPr>
@@ -3753,7 +3817,6 @@
           <w15:appearance w15:val="hidden"/>
           <w:text/>
         </w:sdtPr>
-        <w:sdtEndPr/>
         <w:sdtContent>
           <w:r>
             <w:rPr>
@@ -3904,7 +3967,6 @@
           <w15:appearance w15:val="hidden"/>
           <w:text/>
         </w:sdtPr>
-        <w:sdtEndPr/>
         <w:sdtContent>
           <w:r>
             <w:rPr>
@@ -4028,7 +4090,6 @@
           <w15:appearance w15:val="hidden"/>
           <w:text/>
         </w:sdtPr>
-        <w:sdtEndPr/>
         <w:sdtContent>
           <w:r>
             <w:rPr>
@@ -4081,7 +4142,6 @@
           <w15:appearance w15:val="hidden"/>
           <w:text/>
         </w:sdtPr>
-        <w:sdtEndPr/>
         <w:sdtContent>
           <w:r>
             <w:rPr>
@@ -4134,7 +4194,6 @@
           <w15:appearance w15:val="hidden"/>
           <w:text/>
         </w:sdtPr>
-        <w:sdtEndPr/>
         <w:sdtContent>
           <w:r>
             <w:rPr>
@@ -4328,7 +4387,6 @@
           <w15:appearance w15:val="hidden"/>
           <w:text/>
         </w:sdtPr>
-        <w:sdtEndPr/>
         <w:sdtContent>
           <w:r>
             <w:rPr>
@@ -4381,7 +4439,6 @@
           <w15:appearance w15:val="hidden"/>
           <w:text/>
         </w:sdtPr>
-        <w:sdtEndPr/>
         <w:sdtContent>
           <w:r>
             <w:rPr>
@@ -6360,6 +6417,7 @@
     <w:rsidRoot w:val="002707DD"/>
     <w:rsid w:val="002707DD"/>
     <w:rsid w:val="008E62D7"/>
+    <w:rsid w:val="00F6470E"/>
   </w:rsids>
   <m:mathPr>
     <m:mathFont m:val="Cambria Math"/>

</xml_diff>

<commit_message>
Reports: Student 1 Requirements
</commit_message>
<xml_diff>
--- a/reports/Student #1/03 Requirements - Student #1.docx
+++ b/reports/Student #1/03 Requirements - Student #1.docx
@@ -1,6 +1,6 @@
 
 <file path=word/document.xml><?xml version="1.0" encoding="utf-8"?>
-<w:document xmlns:wpc="http://schemas.microsoft.com/office/word/2010/wordprocessingCanvas" xmlns:cx="http://schemas.microsoft.com/office/drawing/2014/chartex" xmlns:cx1="http://schemas.microsoft.com/office/drawing/2015/9/8/chartex" xmlns:cx2="http://schemas.microsoft.com/office/drawing/2015/10/21/chartex" xmlns:cx3="http://schemas.microsoft.com/office/drawing/2016/5/9/chartex" xmlns:cx4="http://schemas.microsoft.com/office/drawing/2016/5/10/chartex" xmlns:cx5="http://schemas.microsoft.com/office/drawing/2016/5/11/chartex" xmlns:cx6="http://schemas.microsoft.com/office/drawing/2016/5/12/chartex" xmlns:cx7="http://schemas.microsoft.com/office/drawing/2016/5/13/chartex" xmlns:cx8="http://schemas.microsoft.com/office/drawing/2016/5/14/chartex" xmlns:mc="http://schemas.openxmlformats.org/markup-compatibility/2006" xmlns:aink="http://schemas.microsoft.com/office/drawing/2016/ink" xmlns:am3d="http://schemas.microsoft.com/office/drawing/2017/model3d" xmlns:o="urn:schemas-microsoft-com:office:office" xmlns:oel="http://schemas.microsoft.com/office/2019/extlst" xmlns:r="http://schemas.openxmlformats.org/officeDocument/2006/relationships" xmlns:m="http://schemas.openxmlformats.org/officeDocument/2006/math" xmlns:v="urn:schemas-microsoft-com:vml" xmlns:wp14="http://schemas.microsoft.com/office/word/2010/wordprocessingDrawing" xmlns:wp="http://schemas.openxmlformats.org/drawingml/2006/wordprocessingDrawing" xmlns:w10="urn:schemas-microsoft-com:office:word" xmlns:w="http://schemas.openxmlformats.org/wordprocessingml/2006/main" xmlns:w14="http://schemas.microsoft.com/office/word/2010/wordml" xmlns:w15="http://schemas.microsoft.com/office/word/2012/wordml" xmlns:w16cex="http://schemas.microsoft.com/office/word/2018/wordml/cex" xmlns:w16cid="http://schemas.microsoft.com/office/word/2016/wordml/cid" xmlns:w16="http://schemas.microsoft.com/office/word/2018/wordml" xmlns:w16sdtdh="http://schemas.microsoft.com/office/word/2020/wordml/sdtdatahash" xmlns:w16se="http://schemas.microsoft.com/office/word/2015/wordml/symex" xmlns:wpg="http://schemas.microsoft.com/office/word/2010/wordprocessingGroup" xmlns:wpi="http://schemas.microsoft.com/office/word/2010/wordprocessingInk" xmlns:wne="http://schemas.microsoft.com/office/word/2006/wordml" xmlns:wps="http://schemas.microsoft.com/office/word/2010/wordprocessingShape" mc:Ignorable="w14 w15 w16se w16cid w16 w16cex w16sdtdh wp14">
+<w:document xmlns:wpc="http://schemas.microsoft.com/office/word/2010/wordprocessingCanvas" xmlns:cx="http://schemas.microsoft.com/office/drawing/2014/chartex" xmlns:cx1="http://schemas.microsoft.com/office/drawing/2015/9/8/chartex" xmlns:cx2="http://schemas.microsoft.com/office/drawing/2015/10/21/chartex" xmlns:cx3="http://schemas.microsoft.com/office/drawing/2016/5/9/chartex" xmlns:cx4="http://schemas.microsoft.com/office/drawing/2016/5/10/chartex" xmlns:cx5="http://schemas.microsoft.com/office/drawing/2016/5/11/chartex" xmlns:cx6="http://schemas.microsoft.com/office/drawing/2016/5/12/chartex" xmlns:cx7="http://schemas.microsoft.com/office/drawing/2016/5/13/chartex" xmlns:cx8="http://schemas.microsoft.com/office/drawing/2016/5/14/chartex" xmlns:mc="http://schemas.openxmlformats.org/markup-compatibility/2006" xmlns:aink="http://schemas.microsoft.com/office/drawing/2016/ink" xmlns:am3d="http://schemas.microsoft.com/office/drawing/2017/model3d" xmlns:o="urn:schemas-microsoft-com:office:office" xmlns:oel="http://schemas.microsoft.com/office/2019/extlst" xmlns:r="http://schemas.openxmlformats.org/officeDocument/2006/relationships" xmlns:m="http://schemas.openxmlformats.org/officeDocument/2006/math" xmlns:v="urn:schemas-microsoft-com:vml" xmlns:wp14="http://schemas.microsoft.com/office/word/2010/wordprocessingDrawing" xmlns:wp="http://schemas.openxmlformats.org/drawingml/2006/wordprocessingDrawing" xmlns:w10="urn:schemas-microsoft-com:office:word" xmlns:w="http://schemas.openxmlformats.org/wordprocessingml/2006/main" xmlns:w14="http://schemas.microsoft.com/office/word/2010/wordml" xmlns:w15="http://schemas.microsoft.com/office/word/2012/wordml" xmlns:w16cex="http://schemas.microsoft.com/office/word/2018/wordml/cex" xmlns:w16cid="http://schemas.microsoft.com/office/word/2016/wordml/cid" xmlns:w16="http://schemas.microsoft.com/office/word/2018/wordml" xmlns:w16du="http://schemas.microsoft.com/office/word/2023/wordml/word16du" xmlns:w16sdtdh="http://schemas.microsoft.com/office/word/2020/wordml/sdtdatahash" xmlns:w16se="http://schemas.microsoft.com/office/word/2015/wordml/symex" xmlns:wpg="http://schemas.microsoft.com/office/word/2010/wordprocessingGroup" xmlns:wpi="http://schemas.microsoft.com/office/word/2010/wordprocessingInk" xmlns:wne="http://schemas.microsoft.com/office/word/2006/wordml" xmlns:wps="http://schemas.microsoft.com/office/word/2010/wordprocessingShape" mc:Ignorable="w14 w15 w16se w16cid w16 w16cex w16sdtdh w16du wp14">
   <w:body>
     <w:p>
       <w:pPr>
@@ -2125,7 +2125,27 @@
             <w:rPr>
               <w:rFonts w:asciiTheme="majorHAnsi" w:hAnsiTheme="majorHAnsi" w:cstheme="majorHAnsi"/>
             </w:rPr>
-            <w:t xml:space="preserve">    </w:t>
+            <w:t xml:space="preserve"> </w:t>
+          </w:r>
+          <w:proofErr w:type="spellStart"/>
+          <w:r>
+            <w:rPr>
+              <w:rFonts w:asciiTheme="majorHAnsi" w:hAnsiTheme="majorHAnsi" w:cstheme="majorHAnsi"/>
+            </w:rPr>
+            <w:t>Completado</w:t>
+          </w:r>
+          <w:proofErr w:type="spellEnd"/>
+          <w:r>
+            <w:rPr>
+              <w:rFonts w:asciiTheme="majorHAnsi" w:hAnsiTheme="majorHAnsi" w:cstheme="majorHAnsi"/>
+            </w:rPr>
+            <w:t xml:space="preserve">   </w:t>
+          </w:r>
+          <w:r>
+            <w:rPr>
+              <w:rFonts w:asciiTheme="majorHAnsi" w:hAnsiTheme="majorHAnsi" w:cstheme="majorHAnsi"/>
+            </w:rPr>
+            <w:t xml:space="preserve">   </w:t>
           </w:r>
         </w:sdtContent>
       </w:sdt>
@@ -2359,7 +2379,27 @@
             <w:rPr>
               <w:rFonts w:asciiTheme="majorHAnsi" w:hAnsiTheme="majorHAnsi" w:cstheme="majorHAnsi"/>
             </w:rPr>
-            <w:t xml:space="preserve">    </w:t>
+            <w:t xml:space="preserve">  </w:t>
+          </w:r>
+          <w:proofErr w:type="spellStart"/>
+          <w:r>
+            <w:rPr>
+              <w:rFonts w:asciiTheme="majorHAnsi" w:hAnsiTheme="majorHAnsi" w:cstheme="majorHAnsi"/>
+            </w:rPr>
+            <w:t>Completado</w:t>
+          </w:r>
+          <w:proofErr w:type="spellEnd"/>
+          <w:r>
+            <w:rPr>
+              <w:rFonts w:asciiTheme="majorHAnsi" w:hAnsiTheme="majorHAnsi" w:cstheme="majorHAnsi"/>
+            </w:rPr>
+            <w:t xml:space="preserve">   </w:t>
+          </w:r>
+          <w:r>
+            <w:rPr>
+              <w:rFonts w:asciiTheme="majorHAnsi" w:hAnsiTheme="majorHAnsi" w:cstheme="majorHAnsi"/>
+            </w:rPr>
+            <w:t xml:space="preserve">  </w:t>
           </w:r>
         </w:sdtContent>
       </w:sdt>
@@ -2467,7 +2507,27 @@
             <w:rPr>
               <w:rFonts w:asciiTheme="majorHAnsi" w:hAnsiTheme="majorHAnsi" w:cstheme="majorHAnsi"/>
             </w:rPr>
-            <w:t xml:space="preserve">    </w:t>
+            <w:t xml:space="preserve">   </w:t>
+          </w:r>
+          <w:proofErr w:type="spellStart"/>
+          <w:r>
+            <w:rPr>
+              <w:rFonts w:asciiTheme="majorHAnsi" w:hAnsiTheme="majorHAnsi" w:cstheme="majorHAnsi"/>
+            </w:rPr>
+            <w:t>Completado</w:t>
+          </w:r>
+          <w:proofErr w:type="spellEnd"/>
+          <w:r>
+            <w:rPr>
+              <w:rFonts w:asciiTheme="majorHAnsi" w:hAnsiTheme="majorHAnsi" w:cstheme="majorHAnsi"/>
+            </w:rPr>
+            <w:t xml:space="preserve">   </w:t>
+          </w:r>
+          <w:r>
+            <w:rPr>
+              <w:rFonts w:asciiTheme="majorHAnsi" w:hAnsiTheme="majorHAnsi" w:cstheme="majorHAnsi"/>
+            </w:rPr>
+            <w:t xml:space="preserve"> </w:t>
           </w:r>
         </w:sdtContent>
       </w:sdt>
@@ -3742,7 +3802,19 @@
             <w:rPr>
               <w:rFonts w:asciiTheme="majorHAnsi" w:hAnsiTheme="majorHAnsi" w:cstheme="majorHAnsi"/>
             </w:rPr>
-            <w:t xml:space="preserve">    </w:t>
+            <w:t xml:space="preserve">  </w:t>
+          </w:r>
+          <w:r>
+            <w:rPr>
+              <w:rFonts w:asciiTheme="majorHAnsi" w:hAnsiTheme="majorHAnsi" w:cstheme="majorHAnsi"/>
+            </w:rPr>
+            <w:t xml:space="preserve">Completado   </w:t>
+          </w:r>
+          <w:r>
+            <w:rPr>
+              <w:rFonts w:asciiTheme="majorHAnsi" w:hAnsiTheme="majorHAnsi" w:cstheme="majorHAnsi"/>
+            </w:rPr>
+            <w:t xml:space="preserve">  </w:t>
           </w:r>
         </w:sdtContent>
       </w:sdt>
@@ -3822,7 +3894,27 @@
             <w:rPr>
               <w:rFonts w:asciiTheme="majorHAnsi" w:hAnsiTheme="majorHAnsi" w:cstheme="majorHAnsi"/>
             </w:rPr>
-            <w:t xml:space="preserve">    </w:t>
+            <w:t xml:space="preserve">  </w:t>
+          </w:r>
+          <w:proofErr w:type="spellStart"/>
+          <w:r>
+            <w:rPr>
+              <w:rFonts w:asciiTheme="majorHAnsi" w:hAnsiTheme="majorHAnsi" w:cstheme="majorHAnsi"/>
+            </w:rPr>
+            <w:t>Completado</w:t>
+          </w:r>
+          <w:proofErr w:type="spellEnd"/>
+          <w:r>
+            <w:rPr>
+              <w:rFonts w:asciiTheme="majorHAnsi" w:hAnsiTheme="majorHAnsi" w:cstheme="majorHAnsi"/>
+            </w:rPr>
+            <w:t xml:space="preserve">   </w:t>
+          </w:r>
+          <w:r>
+            <w:rPr>
+              <w:rFonts w:asciiTheme="majorHAnsi" w:hAnsiTheme="majorHAnsi" w:cstheme="majorHAnsi"/>
+            </w:rPr>
+            <w:t xml:space="preserve">  </w:t>
           </w:r>
         </w:sdtContent>
       </w:sdt>
@@ -3972,7 +4064,27 @@
             <w:rPr>
               <w:rFonts w:asciiTheme="majorHAnsi" w:hAnsiTheme="majorHAnsi" w:cstheme="majorHAnsi"/>
             </w:rPr>
-            <w:t xml:space="preserve">    </w:t>
+            <w:t xml:space="preserve">  </w:t>
+          </w:r>
+          <w:proofErr w:type="spellStart"/>
+          <w:r>
+            <w:rPr>
+              <w:rFonts w:asciiTheme="majorHAnsi" w:hAnsiTheme="majorHAnsi" w:cstheme="majorHAnsi"/>
+            </w:rPr>
+            <w:t>Completado</w:t>
+          </w:r>
+          <w:proofErr w:type="spellEnd"/>
+          <w:r>
+            <w:rPr>
+              <w:rFonts w:asciiTheme="majorHAnsi" w:hAnsiTheme="majorHAnsi" w:cstheme="majorHAnsi"/>
+            </w:rPr>
+            <w:t xml:space="preserve">   </w:t>
+          </w:r>
+          <w:r>
+            <w:rPr>
+              <w:rFonts w:asciiTheme="majorHAnsi" w:hAnsiTheme="majorHAnsi" w:cstheme="majorHAnsi"/>
+            </w:rPr>
+            <w:t xml:space="preserve">  </w:t>
           </w:r>
         </w:sdtContent>
       </w:sdt>
@@ -4498,7 +4610,7 @@
 </file>
 
 <file path=word/numbering.xml><?xml version="1.0" encoding="utf-8"?>
-<w:numbering xmlns:wpc="http://schemas.microsoft.com/office/word/2010/wordprocessingCanvas" xmlns:cx="http://schemas.microsoft.com/office/drawing/2014/chartex" xmlns:cx1="http://schemas.microsoft.com/office/drawing/2015/9/8/chartex" xmlns:cx2="http://schemas.microsoft.com/office/drawing/2015/10/21/chartex" xmlns:cx3="http://schemas.microsoft.com/office/drawing/2016/5/9/chartex" xmlns:cx4="http://schemas.microsoft.com/office/drawing/2016/5/10/chartex" xmlns:cx5="http://schemas.microsoft.com/office/drawing/2016/5/11/chartex" xmlns:cx6="http://schemas.microsoft.com/office/drawing/2016/5/12/chartex" xmlns:cx7="http://schemas.microsoft.com/office/drawing/2016/5/13/chartex" xmlns:cx8="http://schemas.microsoft.com/office/drawing/2016/5/14/chartex" xmlns:mc="http://schemas.openxmlformats.org/markup-compatibility/2006" xmlns:aink="http://schemas.microsoft.com/office/drawing/2016/ink" xmlns:am3d="http://schemas.microsoft.com/office/drawing/2017/model3d" xmlns:o="urn:schemas-microsoft-com:office:office" xmlns:oel="http://schemas.microsoft.com/office/2019/extlst" xmlns:r="http://schemas.openxmlformats.org/officeDocument/2006/relationships" xmlns:m="http://schemas.openxmlformats.org/officeDocument/2006/math" xmlns:v="urn:schemas-microsoft-com:vml" xmlns:wp14="http://schemas.microsoft.com/office/word/2010/wordprocessingDrawing" xmlns:wp="http://schemas.openxmlformats.org/drawingml/2006/wordprocessingDrawing" xmlns:w10="urn:schemas-microsoft-com:office:word" xmlns:w="http://schemas.openxmlformats.org/wordprocessingml/2006/main" xmlns:w14="http://schemas.microsoft.com/office/word/2010/wordml" xmlns:w15="http://schemas.microsoft.com/office/word/2012/wordml" xmlns:w16cex="http://schemas.microsoft.com/office/word/2018/wordml/cex" xmlns:w16cid="http://schemas.microsoft.com/office/word/2016/wordml/cid" xmlns:w16="http://schemas.microsoft.com/office/word/2018/wordml" xmlns:w16sdtdh="http://schemas.microsoft.com/office/word/2020/wordml/sdtdatahash" xmlns:w16se="http://schemas.microsoft.com/office/word/2015/wordml/symex" xmlns:wpg="http://schemas.microsoft.com/office/word/2010/wordprocessingGroup" xmlns:wpi="http://schemas.microsoft.com/office/word/2010/wordprocessingInk" xmlns:wne="http://schemas.microsoft.com/office/word/2006/wordml" xmlns:wps="http://schemas.microsoft.com/office/word/2010/wordprocessingShape" mc:Ignorable="w14 w15 w16se w16cid w16 w16cex w16sdtdh wp14">
+<w:numbering xmlns:wpc="http://schemas.microsoft.com/office/word/2010/wordprocessingCanvas" xmlns:cx="http://schemas.microsoft.com/office/drawing/2014/chartex" xmlns:cx1="http://schemas.microsoft.com/office/drawing/2015/9/8/chartex" xmlns:cx2="http://schemas.microsoft.com/office/drawing/2015/10/21/chartex" xmlns:cx3="http://schemas.microsoft.com/office/drawing/2016/5/9/chartex" xmlns:cx4="http://schemas.microsoft.com/office/drawing/2016/5/10/chartex" xmlns:cx5="http://schemas.microsoft.com/office/drawing/2016/5/11/chartex" xmlns:cx6="http://schemas.microsoft.com/office/drawing/2016/5/12/chartex" xmlns:cx7="http://schemas.microsoft.com/office/drawing/2016/5/13/chartex" xmlns:cx8="http://schemas.microsoft.com/office/drawing/2016/5/14/chartex" xmlns:mc="http://schemas.openxmlformats.org/markup-compatibility/2006" xmlns:aink="http://schemas.microsoft.com/office/drawing/2016/ink" xmlns:am3d="http://schemas.microsoft.com/office/drawing/2017/model3d" xmlns:o="urn:schemas-microsoft-com:office:office" xmlns:oel="http://schemas.microsoft.com/office/2019/extlst" xmlns:r="http://schemas.openxmlformats.org/officeDocument/2006/relationships" xmlns:m="http://schemas.openxmlformats.org/officeDocument/2006/math" xmlns:v="urn:schemas-microsoft-com:vml" xmlns:wp14="http://schemas.microsoft.com/office/word/2010/wordprocessingDrawing" xmlns:wp="http://schemas.openxmlformats.org/drawingml/2006/wordprocessingDrawing" xmlns:w10="urn:schemas-microsoft-com:office:word" xmlns:w="http://schemas.openxmlformats.org/wordprocessingml/2006/main" xmlns:w14="http://schemas.microsoft.com/office/word/2010/wordml" xmlns:w15="http://schemas.microsoft.com/office/word/2012/wordml" xmlns:w16cex="http://schemas.microsoft.com/office/word/2018/wordml/cex" xmlns:w16cid="http://schemas.microsoft.com/office/word/2016/wordml/cid" xmlns:w16="http://schemas.microsoft.com/office/word/2018/wordml" xmlns:w16du="http://schemas.microsoft.com/office/word/2023/wordml/word16du" xmlns:w16sdtdh="http://schemas.microsoft.com/office/word/2020/wordml/sdtdatahash" xmlns:w16se="http://schemas.microsoft.com/office/word/2015/wordml/symex" xmlns:wpg="http://schemas.microsoft.com/office/word/2010/wordprocessingGroup" xmlns:wpi="http://schemas.microsoft.com/office/word/2010/wordprocessingInk" xmlns:wne="http://schemas.microsoft.com/office/word/2006/wordml" xmlns:wps="http://schemas.microsoft.com/office/word/2010/wordprocessingShape" mc:Ignorable="w14 w15 w16se w16cid w16 w16cex w16sdtdh w16du wp14">
   <w:abstractNum w:abstractNumId="0" w15:restartNumberingAfterBreak="0">
     <w:nsid w:val="3C204ED6"/>
     <w:multiLevelType w:val="hybridMultilevel"/>
@@ -4842,7 +4954,7 @@
 </file>
 
 <file path=word/styles.xml><?xml version="1.0" encoding="utf-8"?>
-<w:styles xmlns:mc="http://schemas.openxmlformats.org/markup-compatibility/2006" xmlns:r="http://schemas.openxmlformats.org/officeDocument/2006/relationships" xmlns:w="http://schemas.openxmlformats.org/wordprocessingml/2006/main" xmlns:w14="http://schemas.microsoft.com/office/word/2010/wordml" xmlns:w15="http://schemas.microsoft.com/office/word/2012/wordml" xmlns:w16cex="http://schemas.microsoft.com/office/word/2018/wordml/cex" xmlns:w16cid="http://schemas.microsoft.com/office/word/2016/wordml/cid" xmlns:w16="http://schemas.microsoft.com/office/word/2018/wordml" xmlns:w16sdtdh="http://schemas.microsoft.com/office/word/2020/wordml/sdtdatahash" xmlns:w16se="http://schemas.microsoft.com/office/word/2015/wordml/symex" mc:Ignorable="w14 w15 w16se w16cid w16 w16cex w16sdtdh">
+<w:styles xmlns:mc="http://schemas.openxmlformats.org/markup-compatibility/2006" xmlns:r="http://schemas.openxmlformats.org/officeDocument/2006/relationships" xmlns:w="http://schemas.openxmlformats.org/wordprocessingml/2006/main" xmlns:w14="http://schemas.microsoft.com/office/word/2010/wordml" xmlns:w15="http://schemas.microsoft.com/office/word/2012/wordml" xmlns:w16cex="http://schemas.microsoft.com/office/word/2018/wordml/cex" xmlns:w16cid="http://schemas.microsoft.com/office/word/2016/wordml/cid" xmlns:w16="http://schemas.microsoft.com/office/word/2018/wordml" xmlns:w16du="http://schemas.microsoft.com/office/word/2023/wordml/word16du" xmlns:w16sdtdh="http://schemas.microsoft.com/office/word/2020/wordml/sdtdatahash" xmlns:w16se="http://schemas.microsoft.com/office/word/2015/wordml/symex" mc:Ignorable="w14 w15 w16se w16cid w16 w16cex w16sdtdh w16du">
   <w:docDefaults>
     <w:rPrDefault>
       <w:rPr>
@@ -5456,7 +5568,7 @@
 </file>
 
 <file path=word/glossary/document.xml><?xml version="1.0" encoding="utf-8"?>
-<w:glossaryDocument xmlns:wpc="http://schemas.microsoft.com/office/word/2010/wordprocessingCanvas" xmlns:cx="http://schemas.microsoft.com/office/drawing/2014/chartex" xmlns:cx1="http://schemas.microsoft.com/office/drawing/2015/9/8/chartex" xmlns:cx2="http://schemas.microsoft.com/office/drawing/2015/10/21/chartex" xmlns:cx3="http://schemas.microsoft.com/office/drawing/2016/5/9/chartex" xmlns:cx4="http://schemas.microsoft.com/office/drawing/2016/5/10/chartex" xmlns:cx5="http://schemas.microsoft.com/office/drawing/2016/5/11/chartex" xmlns:cx6="http://schemas.microsoft.com/office/drawing/2016/5/12/chartex" xmlns:cx7="http://schemas.microsoft.com/office/drawing/2016/5/13/chartex" xmlns:cx8="http://schemas.microsoft.com/office/drawing/2016/5/14/chartex" xmlns:mc="http://schemas.openxmlformats.org/markup-compatibility/2006" xmlns:aink="http://schemas.microsoft.com/office/drawing/2016/ink" xmlns:am3d="http://schemas.microsoft.com/office/drawing/2017/model3d" xmlns:o="urn:schemas-microsoft-com:office:office" xmlns:oel="http://schemas.microsoft.com/office/2019/extlst" xmlns:r="http://schemas.openxmlformats.org/officeDocument/2006/relationships" xmlns:m="http://schemas.openxmlformats.org/officeDocument/2006/math" xmlns:v="urn:schemas-microsoft-com:vml" xmlns:wp14="http://schemas.microsoft.com/office/word/2010/wordprocessingDrawing" xmlns:wp="http://schemas.openxmlformats.org/drawingml/2006/wordprocessingDrawing" xmlns:w10="urn:schemas-microsoft-com:office:word" xmlns:w="http://schemas.openxmlformats.org/wordprocessingml/2006/main" xmlns:w14="http://schemas.microsoft.com/office/word/2010/wordml" xmlns:w15="http://schemas.microsoft.com/office/word/2012/wordml" xmlns:w16cex="http://schemas.microsoft.com/office/word/2018/wordml/cex" xmlns:w16cid="http://schemas.microsoft.com/office/word/2016/wordml/cid" xmlns:w16="http://schemas.microsoft.com/office/word/2018/wordml" xmlns:w16sdtdh="http://schemas.microsoft.com/office/word/2020/wordml/sdtdatahash" xmlns:w16se="http://schemas.microsoft.com/office/word/2015/wordml/symex" xmlns:wpg="http://schemas.microsoft.com/office/word/2010/wordprocessingGroup" xmlns:wpi="http://schemas.microsoft.com/office/word/2010/wordprocessingInk" xmlns:wne="http://schemas.microsoft.com/office/word/2006/wordml" xmlns:wps="http://schemas.microsoft.com/office/word/2010/wordprocessingShape" mc:Ignorable="w14 w15 w16se w16cid w16 w16cex w16sdtdh wp14">
+<w:glossaryDocument xmlns:wpc="http://schemas.microsoft.com/office/word/2010/wordprocessingCanvas" xmlns:cx="http://schemas.microsoft.com/office/drawing/2014/chartex" xmlns:cx1="http://schemas.microsoft.com/office/drawing/2015/9/8/chartex" xmlns:cx2="http://schemas.microsoft.com/office/drawing/2015/10/21/chartex" xmlns:cx3="http://schemas.microsoft.com/office/drawing/2016/5/9/chartex" xmlns:cx4="http://schemas.microsoft.com/office/drawing/2016/5/10/chartex" xmlns:cx5="http://schemas.microsoft.com/office/drawing/2016/5/11/chartex" xmlns:cx6="http://schemas.microsoft.com/office/drawing/2016/5/12/chartex" xmlns:cx7="http://schemas.microsoft.com/office/drawing/2016/5/13/chartex" xmlns:cx8="http://schemas.microsoft.com/office/drawing/2016/5/14/chartex" xmlns:mc="http://schemas.openxmlformats.org/markup-compatibility/2006" xmlns:aink="http://schemas.microsoft.com/office/drawing/2016/ink" xmlns:am3d="http://schemas.microsoft.com/office/drawing/2017/model3d" xmlns:o="urn:schemas-microsoft-com:office:office" xmlns:oel="http://schemas.microsoft.com/office/2019/extlst" xmlns:r="http://schemas.openxmlformats.org/officeDocument/2006/relationships" xmlns:m="http://schemas.openxmlformats.org/officeDocument/2006/math" xmlns:v="urn:schemas-microsoft-com:vml" xmlns:wp14="http://schemas.microsoft.com/office/word/2010/wordprocessingDrawing" xmlns:wp="http://schemas.openxmlformats.org/drawingml/2006/wordprocessingDrawing" xmlns:w10="urn:schemas-microsoft-com:office:word" xmlns:w="http://schemas.openxmlformats.org/wordprocessingml/2006/main" xmlns:w14="http://schemas.microsoft.com/office/word/2010/wordml" xmlns:w15="http://schemas.microsoft.com/office/word/2012/wordml" xmlns:w16cex="http://schemas.microsoft.com/office/word/2018/wordml/cex" xmlns:w16cid="http://schemas.microsoft.com/office/word/2016/wordml/cid" xmlns:w16="http://schemas.microsoft.com/office/word/2018/wordml" xmlns:w16du="http://schemas.microsoft.com/office/word/2023/wordml/word16du" xmlns:w16sdtdh="http://schemas.microsoft.com/office/word/2020/wordml/sdtdatahash" xmlns:w16se="http://schemas.microsoft.com/office/word/2015/wordml/symex" xmlns:wpg="http://schemas.microsoft.com/office/word/2010/wordprocessingGroup" xmlns:wpi="http://schemas.microsoft.com/office/word/2010/wordprocessingInk" xmlns:wne="http://schemas.microsoft.com/office/word/2006/wordml" xmlns:wps="http://schemas.microsoft.com/office/word/2010/wordprocessingShape" mc:Ignorable="w14 w15 w16se w16cid w16 w16cex w16sdtdh w16du wp14">
   <w:docParts>
     <w:docPart>
       <w:docPartPr>
@@ -6333,7 +6445,7 @@
 </file>
 
 <file path=word/glossary/fontTable.xml><?xml version="1.0" encoding="utf-8"?>
-<w:fonts xmlns:mc="http://schemas.openxmlformats.org/markup-compatibility/2006" xmlns:r="http://schemas.openxmlformats.org/officeDocument/2006/relationships" xmlns:w="http://schemas.openxmlformats.org/wordprocessingml/2006/main" xmlns:w14="http://schemas.microsoft.com/office/word/2010/wordml" xmlns:w15="http://schemas.microsoft.com/office/word/2012/wordml" xmlns:w16cex="http://schemas.microsoft.com/office/word/2018/wordml/cex" xmlns:w16cid="http://schemas.microsoft.com/office/word/2016/wordml/cid" xmlns:w16="http://schemas.microsoft.com/office/word/2018/wordml" xmlns:w16sdtdh="http://schemas.microsoft.com/office/word/2020/wordml/sdtdatahash" xmlns:w16se="http://schemas.microsoft.com/office/word/2015/wordml/symex" mc:Ignorable="w14 w15 w16se w16cid w16 w16cex w16sdtdh">
+<w:fonts xmlns:mc="http://schemas.openxmlformats.org/markup-compatibility/2006" xmlns:r="http://schemas.openxmlformats.org/officeDocument/2006/relationships" xmlns:w="http://schemas.openxmlformats.org/wordprocessingml/2006/main" xmlns:w14="http://schemas.microsoft.com/office/word/2010/wordml" xmlns:w15="http://schemas.microsoft.com/office/word/2012/wordml" xmlns:w16cex="http://schemas.microsoft.com/office/word/2018/wordml/cex" xmlns:w16cid="http://schemas.microsoft.com/office/word/2016/wordml/cid" xmlns:w16="http://schemas.microsoft.com/office/word/2018/wordml" xmlns:w16du="http://schemas.microsoft.com/office/word/2023/wordml/word16du" xmlns:w16sdtdh="http://schemas.microsoft.com/office/word/2020/wordml/sdtdatahash" xmlns:w16se="http://schemas.microsoft.com/office/word/2015/wordml/symex" mc:Ignorable="w14 w15 w16se w16cid w16 w16cex w16sdtdh w16du">
   <w:font w:name="Wingdings">
     <w:panose1 w:val="05000000000000000000"/>
     <w:charset w:val="02"/>
@@ -6399,7 +6511,7 @@
 </file>
 
 <file path=word/glossary/settings.xml><?xml version="1.0" encoding="utf-8"?>
-<w:settings xmlns:mc="http://schemas.openxmlformats.org/markup-compatibility/2006" xmlns:o="urn:schemas-microsoft-com:office:office" xmlns:r="http://schemas.openxmlformats.org/officeDocument/2006/relationships" xmlns:m="http://schemas.openxmlformats.org/officeDocument/2006/math" xmlns:v="urn:schemas-microsoft-com:vml" xmlns:w10="urn:schemas-microsoft-com:office:word" xmlns:w="http://schemas.openxmlformats.org/wordprocessingml/2006/main" xmlns:w14="http://schemas.microsoft.com/office/word/2010/wordml" xmlns:w15="http://schemas.microsoft.com/office/word/2012/wordml" xmlns:w16cex="http://schemas.microsoft.com/office/word/2018/wordml/cex" xmlns:w16cid="http://schemas.microsoft.com/office/word/2016/wordml/cid" xmlns:w16="http://schemas.microsoft.com/office/word/2018/wordml" xmlns:w16sdtdh="http://schemas.microsoft.com/office/word/2020/wordml/sdtdatahash" xmlns:w16se="http://schemas.microsoft.com/office/word/2015/wordml/symex" xmlns:sl="http://schemas.openxmlformats.org/schemaLibrary/2006/main" mc:Ignorable="w14 w15 w16se w16cid w16 w16cex w16sdtdh">
+<w:settings xmlns:mc="http://schemas.openxmlformats.org/markup-compatibility/2006" xmlns:o="urn:schemas-microsoft-com:office:office" xmlns:r="http://schemas.openxmlformats.org/officeDocument/2006/relationships" xmlns:m="http://schemas.openxmlformats.org/officeDocument/2006/math" xmlns:v="urn:schemas-microsoft-com:vml" xmlns:w10="urn:schemas-microsoft-com:office:word" xmlns:w="http://schemas.openxmlformats.org/wordprocessingml/2006/main" xmlns:w14="http://schemas.microsoft.com/office/word/2010/wordml" xmlns:w15="http://schemas.microsoft.com/office/word/2012/wordml" xmlns:w16cex="http://schemas.microsoft.com/office/word/2018/wordml/cex" xmlns:w16cid="http://schemas.microsoft.com/office/word/2016/wordml/cid" xmlns:w16="http://schemas.microsoft.com/office/word/2018/wordml" xmlns:w16du="http://schemas.microsoft.com/office/word/2023/wordml/word16du" xmlns:w16sdtdh="http://schemas.microsoft.com/office/word/2020/wordml/sdtdatahash" xmlns:w16se="http://schemas.microsoft.com/office/word/2015/wordml/symex" xmlns:sl="http://schemas.openxmlformats.org/schemaLibrary/2006/main" mc:Ignorable="w14 w15 w16se w16cid w16 w16cex w16sdtdh w16du">
   <w:view w:val="normal"/>
   <w:defaultTabStop w:val="708"/>
   <w:hyphenationZone w:val="425"/>
@@ -6415,6 +6527,7 @@
   </w:compat>
   <w:rsids>
     <w:rsidRoot w:val="002707DD"/>
+    <w:rsid w:val="00196FD3"/>
     <w:rsid w:val="002707DD"/>
     <w:rsid w:val="008E62D7"/>
     <w:rsid w:val="00F6470E"/>
@@ -6441,7 +6554,7 @@
 </file>
 
 <file path=word/glossary/styles.xml><?xml version="1.0" encoding="utf-8"?>
-<w:styles xmlns:mc="http://schemas.openxmlformats.org/markup-compatibility/2006" xmlns:r="http://schemas.openxmlformats.org/officeDocument/2006/relationships" xmlns:w="http://schemas.openxmlformats.org/wordprocessingml/2006/main" xmlns:w14="http://schemas.microsoft.com/office/word/2010/wordml" xmlns:w15="http://schemas.microsoft.com/office/word/2012/wordml" xmlns:w16cex="http://schemas.microsoft.com/office/word/2018/wordml/cex" xmlns:w16cid="http://schemas.microsoft.com/office/word/2016/wordml/cid" xmlns:w16="http://schemas.microsoft.com/office/word/2018/wordml" xmlns:w16sdtdh="http://schemas.microsoft.com/office/word/2020/wordml/sdtdatahash" xmlns:w16se="http://schemas.microsoft.com/office/word/2015/wordml/symex" mc:Ignorable="w14 w15 w16se w16cid w16 w16cex w16sdtdh">
+<w:styles xmlns:mc="http://schemas.openxmlformats.org/markup-compatibility/2006" xmlns:r="http://schemas.openxmlformats.org/officeDocument/2006/relationships" xmlns:w="http://schemas.openxmlformats.org/wordprocessingml/2006/main" xmlns:w14="http://schemas.microsoft.com/office/word/2010/wordml" xmlns:w15="http://schemas.microsoft.com/office/word/2012/wordml" xmlns:w16cex="http://schemas.microsoft.com/office/word/2018/wordml/cex" xmlns:w16cid="http://schemas.microsoft.com/office/word/2016/wordml/cid" xmlns:w16="http://schemas.microsoft.com/office/word/2018/wordml" xmlns:w16du="http://schemas.microsoft.com/office/word/2023/wordml/word16du" xmlns:w16sdtdh="http://schemas.microsoft.com/office/word/2020/wordml/sdtdatahash" xmlns:w16se="http://schemas.microsoft.com/office/word/2015/wordml/symex" mc:Ignorable="w14 w15 w16se w16cid w16 w16cex w16sdtdh w16du">
   <w:docDefaults>
     <w:rPrDefault>
       <w:rPr>
@@ -7002,7 +7115,7 @@
 </file>
 
 <file path=word/glossary/webSettings.xml><?xml version="1.0" encoding="utf-8"?>
-<w:webSettings xmlns:mc="http://schemas.openxmlformats.org/markup-compatibility/2006" xmlns:r="http://schemas.openxmlformats.org/officeDocument/2006/relationships" xmlns:w="http://schemas.openxmlformats.org/wordprocessingml/2006/main" xmlns:w14="http://schemas.microsoft.com/office/word/2010/wordml" xmlns:w15="http://schemas.microsoft.com/office/word/2012/wordml" xmlns:w16cex="http://schemas.microsoft.com/office/word/2018/wordml/cex" xmlns:w16cid="http://schemas.microsoft.com/office/word/2016/wordml/cid" xmlns:w16="http://schemas.microsoft.com/office/word/2018/wordml" xmlns:w16sdtdh="http://schemas.microsoft.com/office/word/2020/wordml/sdtdatahash" xmlns:w16se="http://schemas.microsoft.com/office/word/2015/wordml/symex" mc:Ignorable="w14 w15 w16se w16cid w16 w16cex w16sdtdh">
+<w:webSettings xmlns:mc="http://schemas.openxmlformats.org/markup-compatibility/2006" xmlns:r="http://schemas.openxmlformats.org/officeDocument/2006/relationships" xmlns:w="http://schemas.openxmlformats.org/wordprocessingml/2006/main" xmlns:w14="http://schemas.microsoft.com/office/word/2010/wordml" xmlns:w15="http://schemas.microsoft.com/office/word/2012/wordml" xmlns:w16cex="http://schemas.microsoft.com/office/word/2018/wordml/cex" xmlns:w16cid="http://schemas.microsoft.com/office/word/2016/wordml/cid" xmlns:w16="http://schemas.microsoft.com/office/word/2018/wordml" xmlns:w16du="http://schemas.microsoft.com/office/word/2023/wordml/word16du" xmlns:w16sdtdh="http://schemas.microsoft.com/office/word/2020/wordml/sdtdatahash" xmlns:w16se="http://schemas.microsoft.com/office/word/2015/wordml/symex" mc:Ignorable="w14 w15 w16se w16cid w16 w16cex w16sdtdh w16du">
   <w:optimizeForBrowser/>
   <w:allowPNG/>
 </w:webSettings>

</xml_diff>